<commit_message>
For Submission to PRB.
</commit_message>
<xml_diff>
--- a/paper/submit/Cover letter.docx
+++ b/paper/submit/Cover letter.docx
@@ -97,47 +97,38 @@
         <w:t>is</w:t>
       </w:r>
       <w:r>
+        <w:rPr>
+          <w:rFonts w:hint="eastAsia"/>
+        </w:rPr>
         <w:t xml:space="preserve"> </w:t>
       </w:r>
       <w:r>
         <w:t>submitted</w:t>
       </w:r>
       <w:r>
-        <w:t xml:space="preserve"> for consideration to be published in “Physical Review </w:t>
+        <w:t xml:space="preserve"> </w:t>
+      </w:r>
+      <w:r>
+        <w:rPr>
+          <w:rFonts w:hint="eastAsia"/>
+        </w:rPr>
+        <w:t xml:space="preserve">to </w:t>
+      </w:r>
+      <w:r>
+        <w:t xml:space="preserve">“Physical Review </w:t>
       </w:r>
       <w:r>
         <w:t>B</w:t>
       </w:r>
       <w:r>
-        <w:t>”.</w:t>
-      </w:r>
-    </w:p>
-    <w:p>
-      <w:pPr>
-        <w:widowControl/>
-        <w:tabs>
-          <w:tab w:val="left" w:pos="916"/>
-          <w:tab w:val="left" w:pos="1832"/>
-          <w:tab w:val="left" w:pos="2748"/>
-          <w:tab w:val="left" w:pos="3664"/>
-          <w:tab w:val="left" w:pos="4580"/>
-          <w:tab w:val="left" w:pos="5496"/>
-          <w:tab w:val="left" w:pos="6412"/>
-          <w:tab w:val="left" w:pos="7328"/>
-          <w:tab w:val="left" w:pos="8244"/>
-          <w:tab w:val="left" w:pos="9160"/>
-          <w:tab w:val="left" w:pos="10076"/>
-          <w:tab w:val="left" w:pos="10992"/>
-          <w:tab w:val="left" w:pos="11908"/>
-          <w:tab w:val="left" w:pos="12824"/>
-          <w:tab w:val="left" w:pos="13740"/>
-          <w:tab w:val="left" w:pos="14656"/>
-        </w:tabs>
-        <w:jc w:val="left"/>
-        <w:rPr>
-          <w:rFonts w:hint="eastAsia"/>
-        </w:rPr>
-      </w:pPr>
+        <w:t>”</w:t>
+      </w:r>
+      <w:r>
+        <w:rPr>
+          <w:rFonts w:hint="eastAsia"/>
+        </w:rPr>
+        <w:t xml:space="preserve"> as a regular paper.</w:t>
+      </w:r>
     </w:p>
     <w:p>
       <w:pPr>
@@ -162,8 +153,41 @@
         </w:tabs>
         <w:jc w:val="left"/>
       </w:pPr>
-      <w:r>
-        <w:t>Interacting fermionic systems with topological bands constitute a central part of modern condensed matter physics. One particular intriguing situation oc</w:t>
+    </w:p>
+    <w:p>
+      <w:pPr>
+        <w:widowControl/>
+        <w:tabs>
+          <w:tab w:val="left" w:pos="916"/>
+          <w:tab w:val="left" w:pos="1832"/>
+          <w:tab w:val="left" w:pos="2748"/>
+          <w:tab w:val="left" w:pos="3664"/>
+          <w:tab w:val="left" w:pos="4580"/>
+          <w:tab w:val="left" w:pos="5496"/>
+          <w:tab w:val="left" w:pos="6412"/>
+          <w:tab w:val="left" w:pos="7328"/>
+          <w:tab w:val="left" w:pos="8244"/>
+          <w:tab w:val="left" w:pos="9160"/>
+          <w:tab w:val="left" w:pos="10076"/>
+          <w:tab w:val="left" w:pos="10992"/>
+          <w:tab w:val="left" w:pos="11908"/>
+          <w:tab w:val="left" w:pos="12824"/>
+          <w:tab w:val="left" w:pos="13740"/>
+          <w:tab w:val="left" w:pos="14656"/>
+        </w:tabs>
+        <w:jc w:val="left"/>
+      </w:pPr>
+      <w:r>
+        <w:t xml:space="preserve">Interacting fermionic systems with topological bands constitute a </w:t>
+      </w:r>
+      <w:r>
+        <w:rPr>
+          <w:rFonts w:hint="eastAsia"/>
+        </w:rPr>
+        <w:t xml:space="preserve">hot issue in </w:t>
+      </w:r>
+      <w:r>
+        <w:t>condensed matter physics. One particular intriguing situation oc</w:t>
       </w:r>
       <w:r>
         <w:t>c</w:t>
@@ -187,49 +211,99 @@
         <w:t>istence</w:t>
       </w:r>
       <w:r>
-        <w:t xml:space="preserve"> of itinerant ferromagnetism is essential for the emergence of such topological phase but has been less studied before. </w:t>
-      </w:r>
-      <w:r>
-        <w:t>Therefore,</w:t>
-      </w:r>
-      <w:r>
-        <w:t xml:space="preserve"> we focus on the stability of the ferromagnetism and spin-flip excitations on these phases. In partic</w:t>
-      </w:r>
-      <w:r>
-        <w:t>u</w:t>
-      </w:r>
-      <w:r>
-        <w:t>lar, we</w:t>
-      </w:r>
-      <w:r>
-        <w:t xml:space="preserve"> study half-filled topological flat bands as a paradigm, where quantum anomalous Hall effect can emerge when itinerant ferromagnetism polarizes all the electron spins.</w:t>
-      </w:r>
-      <w:r>
+        <w:t xml:space="preserve"> of itinerant ferromagnetism is essential for the emergence of such topological phase</w:t>
+      </w:r>
+      <w:r>
+        <w:rPr>
+          <w:rFonts w:hint="eastAsia"/>
+        </w:rPr>
+        <w:t>s</w:t>
+      </w:r>
+      <w:r>
+        <w:t xml:space="preserve"> bu</w:t>
+      </w:r>
+      <w:r>
+        <w:t>t has been less studied before</w:t>
+      </w:r>
+      <w:r>
+        <w:rPr>
+          <w:rFonts w:hint="eastAsia"/>
+        </w:rPr>
+        <w:t>.</w:t>
+      </w:r>
+      <w:bookmarkStart w:id="0" w:name="_GoBack"/>
+      <w:bookmarkEnd w:id="0"/>
+    </w:p>
+    <w:p>
+      <w:pPr>
+        <w:widowControl/>
+        <w:tabs>
+          <w:tab w:val="left" w:pos="916"/>
+          <w:tab w:val="left" w:pos="1832"/>
+          <w:tab w:val="left" w:pos="2748"/>
+          <w:tab w:val="left" w:pos="3664"/>
+          <w:tab w:val="left" w:pos="4580"/>
+          <w:tab w:val="left" w:pos="5496"/>
+          <w:tab w:val="left" w:pos="6412"/>
+          <w:tab w:val="left" w:pos="7328"/>
+          <w:tab w:val="left" w:pos="8244"/>
+          <w:tab w:val="left" w:pos="9160"/>
+          <w:tab w:val="left" w:pos="10076"/>
+          <w:tab w:val="left" w:pos="10992"/>
+          <w:tab w:val="left" w:pos="11908"/>
+          <w:tab w:val="left" w:pos="12824"/>
+          <w:tab w:val="left" w:pos="13740"/>
+          <w:tab w:val="left" w:pos="14656"/>
+        </w:tabs>
+        <w:jc w:val="left"/>
+      </w:pPr>
+    </w:p>
+    <w:p>
+      <w:pPr>
+        <w:widowControl/>
+        <w:tabs>
+          <w:tab w:val="left" w:pos="916"/>
+          <w:tab w:val="left" w:pos="1832"/>
+          <w:tab w:val="left" w:pos="2748"/>
+          <w:tab w:val="left" w:pos="3664"/>
+          <w:tab w:val="left" w:pos="4580"/>
+          <w:tab w:val="left" w:pos="5496"/>
+          <w:tab w:val="left" w:pos="6412"/>
+          <w:tab w:val="left" w:pos="7328"/>
+          <w:tab w:val="left" w:pos="8244"/>
+          <w:tab w:val="left" w:pos="9160"/>
+          <w:tab w:val="left" w:pos="10076"/>
+          <w:tab w:val="left" w:pos="10992"/>
+          <w:tab w:val="left" w:pos="11908"/>
+          <w:tab w:val="left" w:pos="12824"/>
+          <w:tab w:val="left" w:pos="13740"/>
+          <w:tab w:val="left" w:pos="14656"/>
+        </w:tabs>
+        <w:jc w:val="left"/>
+      </w:pPr>
+      <w:r>
+        <w:rPr>
+          <w:rFonts w:hint="eastAsia"/>
+        </w:rPr>
+        <w:t>Here,</w:t>
+      </w:r>
+      <w:r>
+        <w:rPr>
+          <w:rFonts w:hint="eastAsia"/>
+        </w:rPr>
         <w:t xml:space="preserve"> </w:t>
       </w:r>
       <w:r>
-        <w:t>S</w:t>
-      </w:r>
-      <w:r>
-        <w:t xml:space="preserve">quare lattice </w:t>
-      </w:r>
-      <w:r>
-        <w:t>π flux</w:t>
-      </w:r>
-      <w:r>
-        <w:t xml:space="preserve"> models</w:t>
-      </w:r>
-      <w:r>
-        <w:t xml:space="preserve"> with Hubbard interactions are used</w:t>
-      </w:r>
-      <w:r>
-        <w:t xml:space="preserve"> for illustration</w:t>
-      </w:r>
-      <w:r>
-        <w:t xml:space="preserve">, </w:t>
-      </w:r>
-      <w:r>
-        <w:t xml:space="preserve">whose free electron bands can be characterized either by a Chern number or a </w:t>
+        <w:t>we</w:t>
+      </w:r>
+      <w:r>
+        <w:t xml:space="preserve"> study</w:t>
+      </w:r>
+      <w:r>
+        <w:rPr>
+          <w:rFonts w:hint="eastAsia"/>
+        </w:rPr>
+        <w:t xml:space="preserve"> the stability and excitation spectra of the topological Chern Hubbard and </w:t>
       </w:r>
       <m:oMath>
         <m:sSub>
@@ -265,22 +339,85 @@
         </m:sSub>
       </m:oMath>
       <w:r>
-        <w:t xml:space="preserve"> index</w:t>
-      </w:r>
-      <w:r>
-        <w:t xml:space="preserve"> depending on the nearest-neighbor hopping</w:t>
-      </w:r>
-      <w:r>
+        <w:t xml:space="preserve"> Hubbard models</w:t>
+      </w:r>
+      <w:r>
+        <w:rPr>
+          <w:rFonts w:hint="eastAsia"/>
+        </w:rPr>
+        <w:t xml:space="preserve"> </w:t>
+      </w:r>
+      <w:r>
+        <w:t>by using the numerical exact diagonalization method with a projection onto the nearly-flat band</w:t>
+      </w:r>
+      <w:r>
+        <w:rPr>
+          <w:rFonts w:hint="eastAsia"/>
+        </w:rPr>
         <w:t xml:space="preserve">. </w:t>
       </w:r>
       <w:r>
-        <w:t xml:space="preserve">A previous work developed a generalized </w:t>
-      </w:r>
-      <w:r>
-        <w:t>bosonization scheme</w:t>
-      </w:r>
-      <w:r>
-        <w:t xml:space="preserve"> with the harmonic</w:t>
+        <w:rPr>
+          <w:rFonts w:hint="eastAsia"/>
+        </w:rPr>
+        <w:t xml:space="preserve">We </w:t>
+      </w:r>
+      <w:r>
+        <w:rPr>
+          <w:rFonts w:hint="eastAsia"/>
+        </w:rPr>
+        <w:t>find</w:t>
+      </w:r>
+      <w:r>
+        <w:t xml:space="preserve"> quite dist</w:t>
+      </w:r>
+      <w:r>
+        <w:t xml:space="preserve">inct </w:t>
+      </w:r>
+      <w:r>
+        <w:rPr>
+          <w:rFonts w:hint="eastAsia"/>
+        </w:rPr>
+        <w:t>spectra</w:t>
+      </w:r>
+      <w:r>
+        <w:t xml:space="preserve"> for both cas</w:t>
+      </w:r>
+      <w:r>
+        <w:rPr>
+          <w:rFonts w:hint="eastAsia"/>
+        </w:rPr>
+        <w:t>es</w:t>
+      </w:r>
+      <w:r>
+        <w:t>,</w:t>
+      </w:r>
+      <w:r>
+        <w:rPr>
+          <w:rFonts w:hint="eastAsia"/>
+        </w:rPr>
+        <w:t xml:space="preserve"> in particular explore</w:t>
+      </w:r>
+      <w:r>
+        <w:t xml:space="preserve"> the </w:t>
+      </w:r>
+      <w:r>
+        <w:rPr>
+          <w:rFonts w:hint="eastAsia"/>
+        </w:rPr>
+        <w:t xml:space="preserve">effects of the </w:t>
+      </w:r>
+      <w:r>
+        <w:t xml:space="preserve">nonflatness of the </w:t>
+      </w:r>
+      <w:r>
+        <w:rPr>
+          <w:rFonts w:hint="eastAsia"/>
+        </w:rPr>
+        <w:t xml:space="preserve">energy </w:t>
+      </w:r>
+      <w:r>
+        <w:t>band</w:t>
       </w:r>
       <w:r>
         <w:rPr>
@@ -289,167 +426,131 @@
         <w:t xml:space="preserve"> </w:t>
       </w:r>
       <w:r>
-        <w:t xml:space="preserve">approximation to study </w:t>
-      </w:r>
-      <w:r>
-        <w:t>the ferromagnetic spin excitations</w:t>
-      </w:r>
-      <w:r>
-        <w:t xml:space="preserve"> of these models</w:t>
-      </w:r>
-      <w:r>
-        <w:t>.</w:t>
-      </w:r>
-      <w:r>
-        <w:t xml:space="preserve"> However, the nonflatness of the topological band</w:t>
-      </w:r>
-      <w:r>
-        <w:t>s</w:t>
-      </w:r>
-      <w:r>
-        <w:t xml:space="preserve">, which </w:t>
-      </w:r>
-      <w:r>
-        <w:t>are</w:t>
-      </w:r>
-      <w:r>
+        <w:rPr>
+          <w:rFonts w:hint="eastAsia"/>
+        </w:rPr>
+        <w:t>which is unavoidable in real systems</w:t>
+      </w:r>
+      <w:r>
+        <w:rPr>
+          <w:rFonts w:hint="eastAsia"/>
+        </w:rPr>
+        <w:t>. We show that the nonflatness</w:t>
+      </w:r>
+      <w:r>
+        <w:rPr>
+          <w:rFonts w:hint="eastAsia"/>
+        </w:rPr>
         <w:t xml:space="preserve"> </w:t>
       </w:r>
       <w:r>
-        <w:t xml:space="preserve">nonavoidable in </w:t>
-      </w:r>
-      <w:r>
-        <w:t>strictly local periodic tight</w:t>
-      </w:r>
-      <w:r>
-        <w:t xml:space="preserve"> </w:t>
-      </w:r>
-      <w:r>
-        <w:t>binding model</w:t>
-      </w:r>
-      <w:r>
-        <w:t>s</w:t>
-      </w:r>
-      <w:r>
-        <w:t xml:space="preserve"> with nonzero Chern numbers</w:t>
-      </w:r>
-      <w:r>
-        <w:t>, is ignored in their scheme</w:t>
-      </w:r>
-      <w:r>
-        <w:t>, which means, they cannot capture the physics of the destabilization of the ferromagnetic ground state.</w:t>
-      </w:r>
-      <w:r>
-        <w:t xml:space="preserve"> </w:t>
-      </w:r>
-      <w:r>
-        <w:t>In this article, b</w:t>
-      </w:r>
-      <w:r>
-        <w:t xml:space="preserve">y using the numerical exact diagonalization method with a projection onto the nearly-flat band, we obtain the ferromagnetic spin-1 excitation spectra for both the Chern and </w:t>
-      </w:r>
-      <m:oMath>
-        <m:sSub>
-          <m:sSubPr>
-            <m:ctrlPr>
-              <w:rPr>
-                <w:rFonts w:ascii="Cambria Math" w:hAnsi="Cambria Math"/>
-              </w:rPr>
-            </m:ctrlPr>
-          </m:sSubPr>
-          <m:e>
-            <m:r>
-              <m:rPr>
-                <m:sty m:val="p"/>
-              </m:rPr>
-              <w:rPr>
-                <w:rFonts w:ascii="Cambria Math" w:hAnsi="Cambria Math"/>
-              </w:rPr>
-              <m:t>Z</m:t>
-            </m:r>
-          </m:e>
-          <m:sub>
-            <m:r>
-              <m:rPr>
-                <m:sty m:val="p"/>
-              </m:rPr>
-              <w:rPr>
-                <w:rFonts w:ascii="Cambria Math" w:hAnsi="Cambria Math"/>
-              </w:rPr>
-              <m:t>2</m:t>
-            </m:r>
-          </m:sub>
-        </m:sSub>
-      </m:oMath>
-      <w:r>
-        <w:t xml:space="preserve"> Hubbard models, consisting of spin waves and Stoner continuum. The spectra exhibit quite distinct dispersions for both cases, in particular the spin wave is gapless for the Chern Hubbard model, while gapped for the </w:t>
-      </w:r>
-      <m:oMath>
-        <m:sSub>
-          <m:sSubPr>
-            <m:ctrlPr>
-              <w:rPr>
-                <w:rFonts w:ascii="Cambria Math" w:hAnsi="Cambria Math"/>
-              </w:rPr>
-            </m:ctrlPr>
-          </m:sSubPr>
-          <m:e>
-            <m:r>
-              <m:rPr>
-                <m:sty m:val="p"/>
-              </m:rPr>
-              <w:rPr>
-                <w:rFonts w:ascii="Cambria Math" w:hAnsi="Cambria Math"/>
-              </w:rPr>
-              <m:t>Z</m:t>
-            </m:r>
-          </m:e>
-          <m:sub>
-            <m:r>
-              <m:rPr>
-                <m:sty m:val="p"/>
-              </m:rPr>
-              <w:rPr>
-                <w:rFonts w:ascii="Cambria Math" w:hAnsi="Cambria Math"/>
-              </w:rPr>
-              <m:t>2</m:t>
-            </m:r>
-          </m:sub>
-        </m:sSub>
-      </m:oMath>
-      <w:r>
-        <w:t xml:space="preserve"> Hubbard model. Remarkably, in both cases, the nonflatness of the free electron bands introduces dips in the lower boundary of the Stoner continuum. It significantly renormalizes the energies of the spin waves around these dips downward and leads to roton-like spin excitations. We elaborate that it is the softening of the roton-like modes that destabilizes the ferromagnetic phase, and determine the parameter region where the ferromagnetic phase is stable</w:t>
-      </w:r>
-      <w:r>
-        <w:t>.</w:t>
-      </w:r>
-    </w:p>
-    <w:p>
-      <w:pPr>
-        <w:widowControl/>
-        <w:tabs>
-          <w:tab w:val="left" w:pos="916"/>
-          <w:tab w:val="left" w:pos="1832"/>
-          <w:tab w:val="left" w:pos="2748"/>
-          <w:tab w:val="left" w:pos="3664"/>
-          <w:tab w:val="left" w:pos="4580"/>
-          <w:tab w:val="left" w:pos="5496"/>
-          <w:tab w:val="left" w:pos="6412"/>
-          <w:tab w:val="left" w:pos="7328"/>
-          <w:tab w:val="left" w:pos="8244"/>
-          <w:tab w:val="left" w:pos="9160"/>
-          <w:tab w:val="left" w:pos="10076"/>
-          <w:tab w:val="left" w:pos="10992"/>
-          <w:tab w:val="left" w:pos="11908"/>
-          <w:tab w:val="left" w:pos="12824"/>
-          <w:tab w:val="left" w:pos="13740"/>
-          <w:tab w:val="left" w:pos="14656"/>
-        </w:tabs>
-        <w:jc w:val="left"/>
-        <w:rPr>
-          <w:rFonts w:hint="eastAsia"/>
-        </w:rPr>
-      </w:pPr>
+        <w:rPr>
+          <w:rFonts w:hint="eastAsia"/>
+        </w:rPr>
+        <w:t>results in</w:t>
+      </w:r>
+      <w:r>
+        <w:rPr>
+          <w:rFonts w:hint="eastAsia"/>
+        </w:rPr>
+        <w:t xml:space="preserve"> the coupling between the spin waves and </w:t>
+      </w:r>
+      <w:r>
+        <w:t>individual</w:t>
+      </w:r>
+      <w:r>
+        <w:rPr>
+          <w:rFonts w:hint="eastAsia"/>
+        </w:rPr>
+        <w:t xml:space="preserve"> excitations in </w:t>
+      </w:r>
+      <w:r>
+        <w:t>the Stoner continuum</w:t>
+      </w:r>
+      <w:r>
+        <w:rPr>
+          <w:rFonts w:hint="eastAsia"/>
+        </w:rPr>
+        <w:t xml:space="preserve"> and in turn leads to the emergence of the </w:t>
+      </w:r>
+      <w:r>
+        <w:t>roton-like</w:t>
+      </w:r>
+      <w:r>
+        <w:rPr>
+          <w:rFonts w:hint="eastAsia"/>
+        </w:rPr>
+        <w:t xml:space="preserve"> modes. </w:t>
+      </w:r>
+      <w:r>
+        <w:t xml:space="preserve">We elaborate </w:t>
+      </w:r>
+      <w:r>
+        <w:rPr>
+          <w:rFonts w:hint="eastAsia"/>
+        </w:rPr>
+        <w:t>a new mechanism</w:t>
+      </w:r>
+      <w:r>
+        <w:rPr>
+          <w:rFonts w:hint="eastAsia"/>
+        </w:rPr>
+        <w:t xml:space="preserve">, </w:t>
+      </w:r>
+      <w:r>
+        <w:t>the softening of the roton-like modes</w:t>
+      </w:r>
+      <w:r>
+        <w:rPr>
+          <w:rFonts w:hint="eastAsia"/>
+        </w:rPr>
+        <w:t>,</w:t>
+      </w:r>
+      <w:r>
+        <w:rPr>
+          <w:rFonts w:hint="eastAsia"/>
+        </w:rPr>
+        <w:t xml:space="preserve"> for the </w:t>
+      </w:r>
+      <w:r>
+        <w:t>destabiliz</w:t>
+      </w:r>
+      <w:r>
+        <w:rPr>
+          <w:rFonts w:hint="eastAsia"/>
+        </w:rPr>
+        <w:t>ation of</w:t>
+      </w:r>
+      <w:r>
+        <w:t xml:space="preserve"> the ferromagnetic </w:t>
+      </w:r>
+      <w:r>
+        <w:rPr>
+          <w:rFonts w:hint="eastAsia"/>
+        </w:rPr>
+        <w:t>state</w:t>
+      </w:r>
+      <w:r>
+        <w:rPr>
+          <w:rFonts w:hint="eastAsia"/>
+        </w:rPr>
+        <w:t>. This allows us to</w:t>
+      </w:r>
+      <w:r>
+        <w:t xml:space="preserve"> determine the parameter region where the ferromagnetic phase is stable</w:t>
+      </w:r>
+      <w:r>
+        <w:rPr>
+          <w:rFonts w:hint="eastAsia"/>
+        </w:rPr>
+        <w:t xml:space="preserve">, which is of particular importance for the research of the </w:t>
+      </w:r>
+      <w:r>
+        <w:rPr>
+          <w:rFonts w:hint="eastAsia"/>
+        </w:rPr>
+        <w:t>flatband topological phases.</w:t>
+      </w:r>
     </w:p>
     <w:p>
       <w:pPr>
@@ -474,6 +575,30 @@
         </w:tabs>
         <w:jc w:val="left"/>
       </w:pPr>
+    </w:p>
+    <w:p>
+      <w:pPr>
+        <w:widowControl/>
+        <w:tabs>
+          <w:tab w:val="left" w:pos="916"/>
+          <w:tab w:val="left" w:pos="1832"/>
+          <w:tab w:val="left" w:pos="2748"/>
+          <w:tab w:val="left" w:pos="3664"/>
+          <w:tab w:val="left" w:pos="4580"/>
+          <w:tab w:val="left" w:pos="5496"/>
+          <w:tab w:val="left" w:pos="6412"/>
+          <w:tab w:val="left" w:pos="7328"/>
+          <w:tab w:val="left" w:pos="8244"/>
+          <w:tab w:val="left" w:pos="9160"/>
+          <w:tab w:val="left" w:pos="10076"/>
+          <w:tab w:val="left" w:pos="10992"/>
+          <w:tab w:val="left" w:pos="11908"/>
+          <w:tab w:val="left" w:pos="12824"/>
+          <w:tab w:val="left" w:pos="13740"/>
+          <w:tab w:val="left" w:pos="14656"/>
+        </w:tabs>
+        <w:jc w:val="left"/>
+      </w:pPr>
       <w:r>
         <w:rPr>
           <w:rFonts w:hint="eastAsia"/>
@@ -583,8 +708,6 @@
       <w:r>
         <w:t>Nanjing University</w:t>
       </w:r>
-      <w:bookmarkStart w:id="0" w:name="_GoBack"/>
-      <w:bookmarkEnd w:id="0"/>
     </w:p>
     <w:p/>
     <w:sectPr>
@@ -804,7 +927,7 @@
     <w:lsdException w:name="Table Web 2" w:semiHidden="1" w:unhideWhenUsed="1"/>
     <w:lsdException w:name="Table Web 3" w:semiHidden="1" w:unhideWhenUsed="1"/>
     <w:lsdException w:name="Balloon Text" w:semiHidden="1" w:unhideWhenUsed="1"/>
-    <w:lsdException w:name="Table Grid" w:uiPriority="39"/>
+    <w:lsdException w:name="Table Grid" w:semiHidden="1" w:uiPriority="39" w:unhideWhenUsed="1"/>
     <w:lsdException w:name="Table Theme" w:semiHidden="1" w:unhideWhenUsed="1"/>
     <w:lsdException w:name="Placeholder Text" w:semiHidden="1"/>
     <w:lsdException w:name="No Spacing" w:uiPriority="1" w:qFormat="1"/>
@@ -1172,6 +1295,32 @@
       <w:szCs w:val="18"/>
     </w:rPr>
   </w:style>
+  <w:style w:type="paragraph" w:styleId="a8">
+    <w:name w:val="Balloon Text"/>
+    <w:basedOn w:val="a"/>
+    <w:link w:val="a9"/>
+    <w:uiPriority w:val="99"/>
+    <w:semiHidden/>
+    <w:unhideWhenUsed/>
+    <w:rsid w:val="00C658E0"/>
+    <w:rPr>
+      <w:sz w:val="18"/>
+      <w:szCs w:val="18"/>
+    </w:rPr>
+  </w:style>
+  <w:style w:type="character" w:customStyle="1" w:styleId="a9">
+    <w:name w:val="批注框文本 字符"/>
+    <w:basedOn w:val="a0"/>
+    <w:link w:val="a8"/>
+    <w:uiPriority w:val="99"/>
+    <w:semiHidden/>
+    <w:rsid w:val="00C658E0"/>
+    <w:rPr>
+      <w:rFonts w:ascii="Times New Roman" w:eastAsia="宋体" w:hAnsi="Times New Roman" w:cs="Times New Roman"/>
+      <w:sz w:val="18"/>
+      <w:szCs w:val="18"/>
+    </w:rPr>
+  </w:style>
 </w:styles>
 </file>
 

</xml_diff>